<commit_message>
reestructuracion y limpieza del codigo. Adicion de documentacion para los programadores en Sound Lab Programing Guide
</commit_message>
<xml_diff>
--- a/Sound Lab Programing Guide/GENERAL STRUCTURE.docx
+++ b/Sound Lab Programing Guide/GENERAL STRUCTURE.docx
@@ -402,6 +402,13 @@
             </w:rPr>
             <w:t>Carlos</w:t>
           </w:r>
+          <w:r>
+            <w:rPr>
+              <w:color w:val="595959" w:themeColor="text1" w:themeTint="A6"/>
+              <w:sz w:val="24"/>
+            </w:rPr>
+            <w:t xml:space="preserve"> Peña</w:t>
+          </w:r>
         </w:p>
         <w:p>
           <w:pPr>
@@ -851,7 +858,37 @@
         <w:t xml:space="preserve"> </w:t>
       </w:r>
       <w:r>
-        <w:t>Brinda una interfaz visual amigable y altamente configurable.</w:t>
+        <w:t>Brinda una interfaz visual altamente configurable.</w:t>
+      </w:r>
+    </w:p>
+    <w:p>
+      <w:pPr>
+        <w:jc w:val="both"/>
+      </w:pPr>
+    </w:p>
+    <w:p>
+      <w:pPr>
+        <w:jc w:val="both"/>
+      </w:pPr>
+      <w:r>
+        <w:t xml:space="preserve">El software consta de un manual de ayuda y de una documentación para los programadores. El documento </w:t>
+      </w:r>
+      <w:r>
+        <w:t>DUETTO SOUND LAB ISSUES</w:t>
+      </w:r>
+      <w:r>
+        <w:t xml:space="preserve"> recoge los errores, contratiempos y </w:t>
+      </w:r>
+      <w:r>
+        <w:t xml:space="preserve">los </w:t>
+      </w:r>
+      <w:r>
+        <w:t>datos de interés para el equipo de desarrollo sobre el lenguaje, el framework o alguna librería</w:t>
+      </w:r>
+      <w:bookmarkStart w:id="2" w:name="_GoBack"/>
+      <w:bookmarkEnd w:id="2"/>
+      <w:r>
+        <w:t xml:space="preserve"> que puedan surgir en la programación del sistema.</w:t>
       </w:r>
     </w:p>
     <w:p>
@@ -947,10 +984,7 @@
         <w:jc w:val="both"/>
       </w:pPr>
       <w:r>
-        <w:t>N</w:t>
-      </w:r>
-      <w:r>
-        <w:t>umpy</w:t>
+        <w:t>Numpy</w:t>
       </w:r>
       <w:r>
         <w:t xml:space="preserve"> </w:t>
@@ -965,7 +999,15 @@
         <w:t xml:space="preserve"> Métodos numéricos e implementación eficiente </w:t>
       </w:r>
       <w:r>
-        <w:t>de arrays.</w:t>
+        <w:t xml:space="preserve">de </w:t>
+      </w:r>
+      <w:proofErr w:type="spellStart"/>
+      <w:r>
+        <w:t>arrays</w:t>
+      </w:r>
+      <w:proofErr w:type="spellEnd"/>
+      <w:r>
+        <w:t>.</w:t>
       </w:r>
       <w:r>
         <w:t xml:space="preserve"> </w:t>
@@ -981,10 +1023,7 @@
         <w:jc w:val="both"/>
       </w:pPr>
       <w:r>
-        <w:t>S</w:t>
-      </w:r>
-      <w:r>
-        <w:t>cipy</w:t>
+        <w:t>Scipy</w:t>
       </w:r>
       <w:r>
         <w:t xml:space="preserve"> </w:t>
@@ -1104,10 +1143,7 @@
         <w:jc w:val="both"/>
       </w:pPr>
       <w:r>
-        <w:t>P</w:t>
-      </w:r>
-      <w:r>
-        <w:t>yqtgraph</w:t>
+        <w:t>Pyqtgraph</w:t>
       </w:r>
       <w:r>
         <w:t xml:space="preserve"> </w:t>
@@ -1140,8 +1176,13 @@
         </w:numPr>
         <w:jc w:val="both"/>
       </w:pPr>
-      <w:r>
-        <w:t xml:space="preserve">Xlwt </w:t>
+      <w:proofErr w:type="spellStart"/>
+      <w:r>
+        <w:t>Xlwt</w:t>
+      </w:r>
+      <w:proofErr w:type="spellEnd"/>
+      <w:r>
+        <w:t xml:space="preserve"> </w:t>
       </w:r>
       <w:r>
         <w:sym w:font="Wingdings" w:char="F0E0"/>
@@ -1166,7 +1207,6 @@
         <w:pStyle w:val="Ttulo1"/>
       </w:pPr>
       <w:r>
-        <w:lastRenderedPageBreak/>
         <w:t>Diseño de clases</w:t>
       </w:r>
     </w:p>
@@ -1204,13 +1244,7 @@
         <w:t xml:space="preserve"> terceros</w:t>
       </w:r>
       <w:r>
-        <w:t xml:space="preserve">. Este diseño permite una fácil </w:t>
-      </w:r>
-      <w:r>
-        <w:t>extensibilidad</w:t>
-      </w:r>
-      <w:r>
-        <w:t xml:space="preserve"> y mantenimiento del código</w:t>
+        <w:t>. Este diseño permite una fácil extensibilidad y mantenimiento del código</w:t>
       </w:r>
       <w:r>
         <w:t>.</w:t>
@@ -1285,9 +1319,11 @@
         <w:spacing w:line="360" w:lineRule="auto"/>
         <w:jc w:val="both"/>
       </w:pPr>
+      <w:proofErr w:type="spellStart"/>
       <w:r>
         <w:t>Clasification</w:t>
       </w:r>
+      <w:proofErr w:type="spellEnd"/>
       <w:r>
         <w:t xml:space="preserve"> </w:t>
       </w:r>
@@ -1306,11 +1342,19 @@
       <w:r>
         <w:t>é</w:t>
       </w:r>
+      <w:proofErr w:type="spellStart"/>
       <w:r>
         <w:rPr>
           <w:lang w:val="en-US"/>
         </w:rPr>
-        <w:t xml:space="preserve">todos de </w:t>
+        <w:t>todos</w:t>
+      </w:r>
+      <w:proofErr w:type="spellEnd"/>
+      <w:r>
+        <w:rPr>
+          <w:lang w:val="en-US"/>
+        </w:rPr>
+        <w:t xml:space="preserve"> de </w:t>
       </w:r>
       <w:r>
         <w:t>clasificación</w:t>
@@ -1332,9 +1376,11 @@
         <w:spacing w:line="360" w:lineRule="auto"/>
         <w:jc w:val="both"/>
       </w:pPr>
+      <w:proofErr w:type="spellStart"/>
       <w:r>
         <w:t>Segmentation</w:t>
       </w:r>
+      <w:proofErr w:type="spellEnd"/>
       <w:r>
         <w:t xml:space="preserve"> </w:t>
       </w:r>
@@ -1355,9 +1401,11 @@
         <w:spacing w:line="360" w:lineRule="auto"/>
         <w:jc w:val="both"/>
       </w:pPr>
+      <w:proofErr w:type="spellStart"/>
       <w:r>
         <w:t>SignalProcessors</w:t>
       </w:r>
+      <w:proofErr w:type="spellEnd"/>
       <w:r>
         <w:t xml:space="preserve"> </w:t>
       </w:r>
@@ -1378,15 +1426,22 @@
         <w:spacing w:line="360" w:lineRule="auto"/>
         <w:jc w:val="both"/>
       </w:pPr>
-      <w:r>
-        <w:t>Cursors (</w:t>
-      </w:r>
+      <w:proofErr w:type="spellStart"/>
+      <w:r>
+        <w:t>Cursors</w:t>
+      </w:r>
+      <w:proofErr w:type="spellEnd"/>
+      <w:r>
+        <w:t xml:space="preserve"> (</w:t>
+      </w:r>
+      <w:proofErr w:type="spellStart"/>
       <w:r>
         <w:rPr>
           <w:color w:val="FF0000"/>
         </w:rPr>
         <w:t>deprecated</w:t>
       </w:r>
+      <w:proofErr w:type="spellEnd"/>
       <w:r>
         <w:t xml:space="preserve">) </w:t>
       </w:r>
@@ -1423,9 +1478,50 @@
     </w:p>
     <w:p>
       <w:pPr>
+        <w:jc w:val="both"/>
+      </w:pPr>
+    </w:p>
+    <w:p>
+      <w:pPr>
+        <w:jc w:val="both"/>
+      </w:pPr>
+    </w:p>
+    <w:p>
+      <w:pPr>
+        <w:jc w:val="both"/>
+      </w:pPr>
+    </w:p>
+    <w:p>
+      <w:pPr>
+        <w:jc w:val="both"/>
+      </w:pPr>
+    </w:p>
+    <w:p>
+      <w:pPr>
+        <w:jc w:val="both"/>
+      </w:pPr>
+    </w:p>
+    <w:p>
+      <w:pPr>
+        <w:jc w:val="both"/>
+      </w:pPr>
+    </w:p>
+    <w:p>
+      <w:pPr>
+        <w:jc w:val="both"/>
+      </w:pPr>
+    </w:p>
+    <w:p>
+      <w:pPr>
+        <w:jc w:val="both"/>
+      </w:pPr>
+    </w:p>
+    <w:p>
+      <w:pPr>
         <w:pStyle w:val="Ttulo1"/>
       </w:pPr>
       <w:r>
+        <w:lastRenderedPageBreak/>
         <w:t>Graphic_Interface</w:t>
       </w:r>
     </w:p>
@@ -1454,9 +1550,11 @@
         <w:spacing w:line="360" w:lineRule="auto"/>
         <w:jc w:val="both"/>
       </w:pPr>
+      <w:proofErr w:type="spellStart"/>
       <w:r>
         <w:t>Dialogs</w:t>
       </w:r>
+      <w:proofErr w:type="spellEnd"/>
       <w:r>
         <w:t xml:space="preserve"> </w:t>
       </w:r>
@@ -1496,7 +1594,15 @@
         <w:sym w:font="Wingdings" w:char="F0E0"/>
       </w:r>
       <w:r>
-        <w:t xml:space="preserve">Los ficheros .ui que se generan por el framework PyQt para la generación de ventanas. </w:t>
+        <w:t>Los ficheros .</w:t>
+      </w:r>
+      <w:proofErr w:type="spellStart"/>
+      <w:r>
+        <w:t>ui</w:t>
+      </w:r>
+      <w:proofErr w:type="spellEnd"/>
+      <w:r>
+        <w:t xml:space="preserve"> que se generan por el framework PyQt para la generación de ventanas. </w:t>
       </w:r>
     </w:p>
     <w:p>
@@ -1509,9 +1615,11 @@
         <w:spacing w:line="360" w:lineRule="auto"/>
         <w:jc w:val="both"/>
       </w:pPr>
+      <w:proofErr w:type="spellStart"/>
       <w:r>
         <w:t>Widgets</w:t>
       </w:r>
+      <w:proofErr w:type="spellEnd"/>
       <w:r>
         <w:t xml:space="preserve"> </w:t>
       </w:r>
@@ -1564,8 +1672,6 @@
       <w:r>
         <w:t xml:space="preserve"> que se distribuye junto con el presente.</w:t>
       </w:r>
-      <w:bookmarkStart w:id="2" w:name="_GoBack"/>
-      <w:bookmarkEnd w:id="2"/>
     </w:p>
     <w:sectPr>
       <w:headerReference w:type="even" r:id="rId10"/>
@@ -1642,7 +1748,7 @@
       <w:rPr>
         <w:noProof/>
       </w:rPr>
-      <w:t>2</w:t>
+      <w:t>3</w:t>
     </w:r>
     <w:r>
       <w:fldChar w:fldCharType="end"/>
@@ -3890,675 +3996,6 @@
 </w:styles>
 </file>
 
-<file path=word/glossary/document.xml><?xml version="1.0" encoding="utf-8"?>
-<w:glossaryDocument xmlns:wpc="http://schemas.microsoft.com/office/word/2010/wordprocessingCanvas" xmlns:mc="http://schemas.openxmlformats.org/markup-compatibility/2006" xmlns:o="urn:schemas-microsoft-com:office:office" xmlns:r="http://schemas.openxmlformats.org/officeDocument/2006/relationships" xmlns:m="http://schemas.openxmlformats.org/officeDocument/2006/math" xmlns:v="urn:schemas-microsoft-com:vml" xmlns:wp14="http://schemas.microsoft.com/office/word/2010/wordprocessingDrawing" xmlns:wp="http://schemas.openxmlformats.org/drawingml/2006/wordprocessingDrawing" xmlns:w10="urn:schemas-microsoft-com:office:word" xmlns:w="http://schemas.openxmlformats.org/wordprocessingml/2006/main" xmlns:w14="http://schemas.microsoft.com/office/word/2010/wordml" xmlns:w15="http://schemas.microsoft.com/office/word/2012/wordml" xmlns:wpg="http://schemas.microsoft.com/office/word/2010/wordprocessingGroup" xmlns:wpi="http://schemas.microsoft.com/office/word/2010/wordprocessingInk" xmlns:wne="http://schemas.microsoft.com/office/word/2006/wordml" xmlns:wps="http://schemas.microsoft.com/office/word/2010/wordprocessingShape" mc:Ignorable="w14 w15 wp14"/>
-</file>
-
-<file path=word/glossary/fontTable.xml><?xml version="1.0" encoding="utf-8"?>
-<w:fonts xmlns:mc="http://schemas.openxmlformats.org/markup-compatibility/2006" xmlns:r="http://schemas.openxmlformats.org/officeDocument/2006/relationships" xmlns:w="http://schemas.openxmlformats.org/wordprocessingml/2006/main" xmlns:w14="http://schemas.microsoft.com/office/word/2010/wordml" xmlns:w15="http://schemas.microsoft.com/office/word/2012/wordml" mc:Ignorable="w14 w15">
-  <w:font w:name="Century Gothic">
-    <w:panose1 w:val="020B0502020202020204"/>
-    <w:charset w:val="00"/>
-    <w:family w:val="swiss"/>
-    <w:pitch w:val="variable"/>
-    <w:sig w:usb0="00000287" w:usb1="00000000" w:usb2="00000000" w:usb3="00000000" w:csb0="0000009F" w:csb1="00000000"/>
-  </w:font>
-  <w:font w:name="Times New Roman">
-    <w:panose1 w:val="02020603050405020304"/>
-    <w:charset w:val="00"/>
-    <w:family w:val="roman"/>
-    <w:pitch w:val="variable"/>
-    <w:sig w:usb0="E0002AFF" w:usb1="C0007841" w:usb2="00000009" w:usb3="00000000" w:csb0="000001FF" w:csb1="00000000"/>
-  </w:font>
-  <w:font w:name="Symbol">
-    <w:panose1 w:val="05050102010706020507"/>
-    <w:charset w:val="02"/>
-    <w:family w:val="roman"/>
-    <w:pitch w:val="variable"/>
-    <w:sig w:usb0="00000000" w:usb1="10000000" w:usb2="00000000" w:usb3="00000000" w:csb0="80000000" w:csb1="00000000"/>
-  </w:font>
-  <w:font w:name="Courier New">
-    <w:panose1 w:val="02070309020205020404"/>
-    <w:charset w:val="00"/>
-    <w:family w:val="modern"/>
-    <w:pitch w:val="fixed"/>
-    <w:sig w:usb0="E0002AFF" w:usb1="C0007843" w:usb2="00000009" w:usb3="00000000" w:csb0="000001FF" w:csb1="00000000"/>
-  </w:font>
-  <w:font w:name="Wingdings">
-    <w:panose1 w:val="05000000000000000000"/>
-    <w:charset w:val="02"/>
-    <w:family w:val="auto"/>
-    <w:pitch w:val="variable"/>
-    <w:sig w:usb0="00000000" w:usb1="10000000" w:usb2="00000000" w:usb3="00000000" w:csb0="80000000" w:csb1="00000000"/>
-  </w:font>
-  <w:font w:name="Constantia">
-    <w:panose1 w:val="02030602050306030303"/>
-    <w:charset w:val="00"/>
-    <w:family w:val="roman"/>
-    <w:pitch w:val="variable"/>
-    <w:sig w:usb0="A00002EF" w:usb1="4000204B" w:usb2="00000000" w:usb3="00000000" w:csb0="0000019F" w:csb1="00000000"/>
-  </w:font>
-  <w:font w:name="Browallia New">
-    <w:panose1 w:val="020B0604020202020204"/>
-    <w:charset w:val="00"/>
-    <w:family w:val="swiss"/>
-    <w:pitch w:val="variable"/>
-    <w:sig w:usb0="81000003" w:usb1="00000000" w:usb2="00000000" w:usb3="00000000" w:csb0="00010001" w:csb1="00000000"/>
-  </w:font>
-  <w:font w:name="Tahoma">
-    <w:panose1 w:val="020B0604030504040204"/>
-    <w:charset w:val="00"/>
-    <w:family w:val="swiss"/>
-    <w:pitch w:val="variable"/>
-    <w:sig w:usb0="E1002EFF" w:usb1="C000605B" w:usb2="00000029" w:usb3="00000000" w:csb0="000101FF" w:csb1="00000000"/>
-  </w:font>
-  <w:font w:name="Calibri">
-    <w:panose1 w:val="020F0502020204030204"/>
-    <w:charset w:val="00"/>
-    <w:family w:val="swiss"/>
-    <w:pitch w:val="variable"/>
-    <w:sig w:usb0="E10002FF" w:usb1="4000ACFF" w:usb2="00000009" w:usb3="00000000" w:csb0="0000019F" w:csb1="00000000"/>
-  </w:font>
-  <w:font w:name="Calibri Light">
-    <w:panose1 w:val="020F0302020204030204"/>
-    <w:charset w:val="00"/>
-    <w:family w:val="swiss"/>
-    <w:pitch w:val="variable"/>
-    <w:sig w:usb0="A00002EF" w:usb1="4000207B" w:usb2="00000000" w:usb3="00000000" w:csb0="0000019F" w:csb1="00000000"/>
-  </w:font>
-</w:fonts>
-</file>
-
-<file path=word/glossary/numbering.xml><?xml version="1.0" encoding="utf-8"?>
-<w:numbering xmlns:wpc="http://schemas.microsoft.com/office/word/2010/wordprocessingCanvas" xmlns:mc="http://schemas.openxmlformats.org/markup-compatibility/2006" xmlns:o="urn:schemas-microsoft-com:office:office" xmlns:r="http://schemas.openxmlformats.org/officeDocument/2006/relationships" xmlns:m="http://schemas.openxmlformats.org/officeDocument/2006/math" xmlns:v="urn:schemas-microsoft-com:vml" xmlns:wp14="http://schemas.microsoft.com/office/word/2010/wordprocessingDrawing" xmlns:wp="http://schemas.openxmlformats.org/drawingml/2006/wordprocessingDrawing" xmlns:w10="urn:schemas-microsoft-com:office:word" xmlns:w="http://schemas.openxmlformats.org/wordprocessingml/2006/main" xmlns:w14="http://schemas.microsoft.com/office/word/2010/wordml" xmlns:w15="http://schemas.microsoft.com/office/word/2012/wordml" xmlns:wpg="http://schemas.microsoft.com/office/word/2010/wordprocessingGroup" xmlns:wpi="http://schemas.microsoft.com/office/word/2010/wordprocessingInk" xmlns:wne="http://schemas.microsoft.com/office/word/2006/wordml" xmlns:wps="http://schemas.microsoft.com/office/word/2010/wordprocessingShape" mc:Ignorable="w14 w15 wp14">
-  <w:abstractNum w:abstractNumId="0">
-    <w:nsid w:val="FFFFFF89"/>
-    <w:multiLevelType w:val="singleLevel"/>
-    <w:tmpl w:val="1206D1A0"/>
-    <w:lvl w:ilvl="0">
-      <w:start w:val="1"/>
-      <w:numFmt w:val="bullet"/>
-      <w:pStyle w:val="Listaconvietas"/>
-      <w:lvlText w:val="−"/>
-      <w:lvlJc w:val="left"/>
-      <w:pPr>
-        <w:ind w:left="720" w:hanging="360"/>
-      </w:pPr>
-      <w:rPr>
-        <w:rFonts w:ascii="Century Gothic" w:hAnsi="Century Gothic" w:hint="default"/>
-        <w:color w:val="0D0D0D" w:themeColor="text1" w:themeTint="F2"/>
-      </w:rPr>
-    </w:lvl>
-  </w:abstractNum>
-  <w:num w:numId="1">
-    <w:abstractNumId w:val="0"/>
-  </w:num>
-</w:numbering>
-</file>
-
-<file path=word/glossary/settings.xml><?xml version="1.0" encoding="utf-8"?>
-<w:settings xmlns:mc="http://schemas.openxmlformats.org/markup-compatibility/2006" xmlns:o="urn:schemas-microsoft-com:office:office" xmlns:r="http://schemas.openxmlformats.org/officeDocument/2006/relationships" xmlns:m="http://schemas.openxmlformats.org/officeDocument/2006/math" xmlns:v="urn:schemas-microsoft-com:vml" xmlns:w10="urn:schemas-microsoft-com:office:word" xmlns:w="http://schemas.openxmlformats.org/wordprocessingml/2006/main" xmlns:w14="http://schemas.microsoft.com/office/word/2010/wordml" xmlns:w15="http://schemas.microsoft.com/office/word/2012/wordml" xmlns:sl="http://schemas.openxmlformats.org/schemaLibrary/2006/main" mc:Ignorable="w14 w15">
-  <w:view w:val="normal"/>
-  <w:defaultTabStop w:val="708"/>
-  <w:hyphenationZone w:val="425"/>
-  <w:characterSpacingControl w:val="doNotCompress"/>
-  <w:compat>
-    <w:useFELayout/>
-    <w:compatSetting w:name="compatibilityMode" w:uri="http://schemas.microsoft.com/office/word" w:val="15"/>
-    <w:compatSetting w:name="overrideTableStyleFontSizeAndJustification" w:uri="http://schemas.microsoft.com/office/word" w:val="1"/>
-    <w:compatSetting w:name="enableOpenTypeFeatures" w:uri="http://schemas.microsoft.com/office/word" w:val="1"/>
-    <w:compatSetting w:name="doNotFlipMirrorIndents" w:uri="http://schemas.microsoft.com/office/word" w:val="1"/>
-    <w:compatSetting w:name="differentiateMultirowTableHeaders" w:uri="http://schemas.microsoft.com/office/word" w:val="1"/>
-  </w:compat>
-  <w:rsids>
-    <w:rsidRoot w:val="00C839A5"/>
-    <w:rsid w:val="00C839A5"/>
-  </w:rsids>
-  <m:mathPr>
-    <m:mathFont m:val="Cambria Math"/>
-    <m:brkBin m:val="before"/>
-    <m:brkBinSub m:val="--"/>
-    <m:smallFrac m:val="0"/>
-    <m:dispDef/>
-    <m:lMargin m:val="0"/>
-    <m:rMargin m:val="0"/>
-    <m:defJc m:val="centerGroup"/>
-    <m:wrapIndent m:val="1440"/>
-    <m:intLim m:val="subSup"/>
-    <m:naryLim m:val="undOvr"/>
-  </m:mathPr>
-  <w:themeFontLang w:val="es-ES"/>
-  <w:clrSchemeMapping w:bg1="light1" w:t1="dark1" w:bg2="light2" w:t2="dark2" w:accent1="accent1" w:accent2="accent2" w:accent3="accent3" w:accent4="accent4" w:accent5="accent5" w:accent6="accent6" w:hyperlink="hyperlink" w:followedHyperlink="followedHyperlink"/>
-  <w:decimalSymbol w:val=","/>
-  <w:listSeparator w:val=";"/>
-  <w15:chartTrackingRefBased/>
-</w:settings>
-</file>
-
-<file path=word/glossary/styles.xml><?xml version="1.0" encoding="utf-8"?>
-<w:styles xmlns:mc="http://schemas.openxmlformats.org/markup-compatibility/2006" xmlns:r="http://schemas.openxmlformats.org/officeDocument/2006/relationships" xmlns:w="http://schemas.openxmlformats.org/wordprocessingml/2006/main" xmlns:w14="http://schemas.microsoft.com/office/word/2010/wordml" xmlns:w15="http://schemas.microsoft.com/office/word/2012/wordml" mc:Ignorable="w14 w15">
-  <w:docDefaults>
-    <w:rPrDefault>
-      <w:rPr>
-        <w:rFonts w:asciiTheme="minorHAnsi" w:eastAsiaTheme="minorEastAsia" w:hAnsiTheme="minorHAnsi" w:cstheme="minorBidi"/>
-        <w:sz w:val="22"/>
-        <w:szCs w:val="22"/>
-        <w:lang w:val="es-ES" w:eastAsia="es-ES" w:bidi="ar-SA"/>
-      </w:rPr>
-    </w:rPrDefault>
-    <w:pPrDefault>
-      <w:pPr>
-        <w:spacing w:after="160" w:line="259" w:lineRule="auto"/>
-      </w:pPr>
-    </w:pPrDefault>
-  </w:docDefaults>
-  <w:latentStyles w:defLockedState="0" w:defUIPriority="99" w:defSemiHidden="0" w:defUnhideWhenUsed="0" w:defQFormat="0" w:count="371">
-    <w:lsdException w:name="Normal" w:uiPriority="0" w:qFormat="1"/>
-    <w:lsdException w:name="heading 1" w:uiPriority="1" w:qFormat="1"/>
-    <w:lsdException w:name="heading 2" w:semiHidden="1" w:uiPriority="1" w:unhideWhenUsed="1" w:qFormat="1"/>
-    <w:lsdException w:name="heading 3" w:semiHidden="1" w:uiPriority="9" w:unhideWhenUsed="1" w:qFormat="1"/>
-    <w:lsdException w:name="heading 4" w:semiHidden="1" w:uiPriority="9" w:unhideWhenUsed="1" w:qFormat="1"/>
-    <w:lsdException w:name="heading 5" w:semiHidden="1" w:uiPriority="9" w:unhideWhenUsed="1" w:qFormat="1"/>
-    <w:lsdException w:name="heading 6" w:semiHidden="1" w:uiPriority="9" w:unhideWhenUsed="1" w:qFormat="1"/>
-    <w:lsdException w:name="heading 7" w:semiHidden="1" w:uiPriority="9" w:unhideWhenUsed="1" w:qFormat="1"/>
-    <w:lsdException w:name="heading 8" w:semiHidden="1" w:uiPriority="9" w:unhideWhenUsed="1" w:qFormat="1"/>
-    <w:lsdException w:name="heading 9" w:semiHidden="1" w:uiPriority="9" w:unhideWhenUsed="1" w:qFormat="1"/>
-    <w:lsdException w:name="index 1" w:semiHidden="1" w:unhideWhenUsed="1"/>
-    <w:lsdException w:name="index 2" w:semiHidden="1" w:unhideWhenUsed="1"/>
-    <w:lsdException w:name="index 3" w:semiHidden="1" w:unhideWhenUsed="1"/>
-    <w:lsdException w:name="index 4" w:semiHidden="1" w:unhideWhenUsed="1"/>
-    <w:lsdException w:name="index 5" w:semiHidden="1" w:unhideWhenUsed="1"/>
-    <w:lsdException w:name="index 6" w:semiHidden="1" w:unhideWhenUsed="1"/>
-    <w:lsdException w:name="index 7" w:semiHidden="1" w:unhideWhenUsed="1"/>
-    <w:lsdException w:name="index 8" w:semiHidden="1" w:unhideWhenUsed="1"/>
-    <w:lsdException w:name="index 9" w:semiHidden="1" w:unhideWhenUsed="1"/>
-    <w:lsdException w:name="toc 1" w:semiHidden="1" w:uiPriority="39" w:unhideWhenUsed="1"/>
-    <w:lsdException w:name="toc 2" w:semiHidden="1" w:uiPriority="39" w:unhideWhenUsed="1"/>
-    <w:lsdException w:name="toc 3" w:semiHidden="1" w:uiPriority="39" w:unhideWhenUsed="1"/>
-    <w:lsdException w:name="toc 4" w:semiHidden="1" w:uiPriority="39" w:unhideWhenUsed="1"/>
-    <w:lsdException w:name="toc 5" w:semiHidden="1" w:uiPriority="39" w:unhideWhenUsed="1"/>
-    <w:lsdException w:name="toc 6" w:semiHidden="1" w:uiPriority="39" w:unhideWhenUsed="1"/>
-    <w:lsdException w:name="toc 7" w:semiHidden="1" w:uiPriority="39" w:unhideWhenUsed="1"/>
-    <w:lsdException w:name="toc 8" w:semiHidden="1" w:uiPriority="39" w:unhideWhenUsed="1"/>
-    <w:lsdException w:name="toc 9" w:semiHidden="1" w:uiPriority="39" w:unhideWhenUsed="1"/>
-    <w:lsdException w:name="Normal Indent" w:semiHidden="1" w:unhideWhenUsed="1"/>
-    <w:lsdException w:name="footnote text" w:semiHidden="1" w:unhideWhenUsed="1"/>
-    <w:lsdException w:name="annotation text" w:semiHidden="1" w:unhideWhenUsed="1"/>
-    <w:lsdException w:name="header" w:semiHidden="1" w:unhideWhenUsed="1"/>
-    <w:lsdException w:name="footer" w:semiHidden="1" w:unhideWhenUsed="1"/>
-    <w:lsdException w:name="index heading" w:semiHidden="1" w:unhideWhenUsed="1"/>
-    <w:lsdException w:name="caption" w:semiHidden="1" w:uiPriority="35" w:unhideWhenUsed="1" w:qFormat="1"/>
-    <w:lsdException w:name="table of figures" w:semiHidden="1" w:unhideWhenUsed="1"/>
-    <w:lsdException w:name="envelope address" w:semiHidden="1" w:unhideWhenUsed="1"/>
-    <w:lsdException w:name="envelope return" w:semiHidden="1" w:unhideWhenUsed="1"/>
-    <w:lsdException w:name="footnote reference" w:semiHidden="1" w:unhideWhenUsed="1"/>
-    <w:lsdException w:name="annotation reference" w:semiHidden="1" w:unhideWhenUsed="1"/>
-    <w:lsdException w:name="line number" w:semiHidden="1" w:unhideWhenUsed="1"/>
-    <w:lsdException w:name="page number" w:semiHidden="1" w:unhideWhenUsed="1"/>
-    <w:lsdException w:name="endnote reference" w:semiHidden="1" w:unhideWhenUsed="1"/>
-    <w:lsdException w:name="endnote text" w:semiHidden="1" w:unhideWhenUsed="1"/>
-    <w:lsdException w:name="table of authorities" w:semiHidden="1" w:unhideWhenUsed="1"/>
-    <w:lsdException w:name="macro" w:semiHidden="1" w:unhideWhenUsed="1"/>
-    <w:lsdException w:name="toa heading" w:semiHidden="1" w:unhideWhenUsed="1"/>
-    <w:lsdException w:name="List" w:semiHidden="1" w:unhideWhenUsed="1"/>
-    <w:lsdException w:name="List Bullet" w:semiHidden="1" w:uiPriority="1" w:unhideWhenUsed="1" w:qFormat="1"/>
-    <w:lsdException w:name="List Number" w:semiHidden="1" w:unhideWhenUsed="1"/>
-    <w:lsdException w:name="List 2" w:semiHidden="1" w:unhideWhenUsed="1"/>
-    <w:lsdException w:name="List 3" w:semiHidden="1" w:unhideWhenUsed="1"/>
-    <w:lsdException w:name="List 4" w:semiHidden="1" w:unhideWhenUsed="1"/>
-    <w:lsdException w:name="List 5" w:semiHidden="1" w:unhideWhenUsed="1"/>
-    <w:lsdException w:name="List Bullet 2" w:semiHidden="1" w:unhideWhenUsed="1"/>
-    <w:lsdException w:name="List Bullet 3" w:semiHidden="1" w:unhideWhenUsed="1"/>
-    <w:lsdException w:name="List Bullet 4" w:semiHidden="1" w:unhideWhenUsed="1"/>
-    <w:lsdException w:name="List Bullet 5" w:semiHidden="1" w:unhideWhenUsed="1"/>
-    <w:lsdException w:name="List Number 2" w:semiHidden="1" w:unhideWhenUsed="1"/>
-    <w:lsdException w:name="List Number 3" w:semiHidden="1" w:unhideWhenUsed="1"/>
-    <w:lsdException w:name="List Number 4" w:semiHidden="1" w:unhideWhenUsed="1"/>
-    <w:lsdException w:name="List Number 5" w:semiHidden="1" w:unhideWhenUsed="1"/>
-    <w:lsdException w:name="Title" w:uiPriority="10" w:qFormat="1"/>
-    <w:lsdException w:name="Closing" w:semiHidden="1" w:unhideWhenUsed="1"/>
-    <w:lsdException w:name="Signature" w:semiHidden="1" w:unhideWhenUsed="1"/>
-    <w:lsdException w:name="Default Paragraph Font" w:semiHidden="1" w:uiPriority="1" w:unhideWhenUsed="1"/>
-    <w:lsdException w:name="Body Text" w:semiHidden="1" w:unhideWhenUsed="1"/>
-    <w:lsdException w:name="Body Text Indent" w:semiHidden="1" w:unhideWhenUsed="1"/>
-    <w:lsdException w:name="List Continue" w:semiHidden="1" w:unhideWhenUsed="1"/>
-    <w:lsdException w:name="List Continue 2" w:semiHidden="1" w:unhideWhenUsed="1"/>
-    <w:lsdException w:name="List Continue 3" w:semiHidden="1" w:unhideWhenUsed="1"/>
-    <w:lsdException w:name="List Continue 4" w:semiHidden="1" w:unhideWhenUsed="1"/>
-    <w:lsdException w:name="List Continue 5" w:semiHidden="1" w:unhideWhenUsed="1"/>
-    <w:lsdException w:name="Message Header" w:semiHidden="1" w:unhideWhenUsed="1"/>
-    <w:lsdException w:name="Subtitle" w:uiPriority="11" w:qFormat="1"/>
-    <w:lsdException w:name="Salutation" w:semiHidden="1" w:unhideWhenUsed="1"/>
-    <w:lsdException w:name="Date" w:semiHidden="1" w:unhideWhenUsed="1"/>
-    <w:lsdException w:name="Body Text First Indent" w:semiHidden="1" w:unhideWhenUsed="1"/>
-    <w:lsdException w:name="Body Text First Indent 2" w:semiHidden="1" w:unhideWhenUsed="1"/>
-    <w:lsdException w:name="Note Heading" w:semiHidden="1" w:unhideWhenUsed="1"/>
-    <w:lsdException w:name="Body Text 2" w:semiHidden="1" w:unhideWhenUsed="1"/>
-    <w:lsdException w:name="Body Text 3" w:semiHidden="1" w:unhideWhenUsed="1"/>
-    <w:lsdException w:name="Body Text Indent 2" w:semiHidden="1" w:unhideWhenUsed="1"/>
-    <w:lsdException w:name="Body Text Indent 3" w:semiHidden="1" w:unhideWhenUsed="1"/>
-    <w:lsdException w:name="Block Text" w:semiHidden="1" w:unhideWhenUsed="1"/>
-    <w:lsdException w:name="Hyperlink" w:semiHidden="1" w:unhideWhenUsed="1"/>
-    <w:lsdException w:name="FollowedHyperlink" w:semiHidden="1" w:unhideWhenUsed="1"/>
-    <w:lsdException w:name="Strong" w:uiPriority="22" w:qFormat="1"/>
-    <w:lsdException w:name="Emphasis" w:uiPriority="20" w:qFormat="1"/>
-    <w:lsdException w:name="Document Map" w:semiHidden="1" w:unhideWhenUsed="1"/>
-    <w:lsdException w:name="Plain Text" w:semiHidden="1" w:unhideWhenUsed="1"/>
-    <w:lsdException w:name="E-mail Signature" w:semiHidden="1" w:unhideWhenUsed="1"/>
-    <w:lsdException w:name="HTML Top of Form" w:semiHidden="1" w:unhideWhenUsed="1"/>
-    <w:lsdException w:name="HTML Bottom of Form" w:semiHidden="1" w:unhideWhenUsed="1"/>
-    <w:lsdException w:name="Normal (Web)" w:semiHidden="1" w:unhideWhenUsed="1"/>
-    <w:lsdException w:name="HTML Acronym" w:semiHidden="1" w:unhideWhenUsed="1"/>
-    <w:lsdException w:name="HTML Address" w:semiHidden="1" w:unhideWhenUsed="1"/>
-    <w:lsdException w:name="HTML Cite" w:semiHidden="1" w:unhideWhenUsed="1"/>
-    <w:lsdException w:name="HTML Code" w:semiHidden="1" w:unhideWhenUsed="1"/>
-    <w:lsdException w:name="HTML Definition" w:semiHidden="1" w:unhideWhenUsed="1"/>
-    <w:lsdException w:name="HTML Keyboard" w:semiHidden="1" w:unhideWhenUsed="1"/>
-    <w:lsdException w:name="HTML Preformatted" w:semiHidden="1" w:unhideWhenUsed="1"/>
-    <w:lsdException w:name="HTML Sample" w:semiHidden="1" w:unhideWhenUsed="1"/>
-    <w:lsdException w:name="HTML Typewriter" w:semiHidden="1" w:unhideWhenUsed="1"/>
-    <w:lsdException w:name="HTML Variable" w:semiHidden="1" w:unhideWhenUsed="1"/>
-    <w:lsdException w:name="Normal Table" w:semiHidden="1" w:unhideWhenUsed="1"/>
-    <w:lsdException w:name="annotation subject" w:semiHidden="1" w:unhideWhenUsed="1"/>
-    <w:lsdException w:name="No List" w:semiHidden="1" w:unhideWhenUsed="1"/>
-    <w:lsdException w:name="Outline List 1" w:semiHidden="1" w:unhideWhenUsed="1"/>
-    <w:lsdException w:name="Outline List 2" w:semiHidden="1" w:unhideWhenUsed="1"/>
-    <w:lsdException w:name="Outline List 3" w:semiHidden="1" w:unhideWhenUsed="1"/>
-    <w:lsdException w:name="Table Simple 1" w:semiHidden="1" w:unhideWhenUsed="1"/>
-    <w:lsdException w:name="Table Simple 2" w:semiHidden="1" w:unhideWhenUsed="1"/>
-    <w:lsdException w:name="Table Simple 3" w:semiHidden="1" w:unhideWhenUsed="1"/>
-    <w:lsdException w:name="Table Classic 1" w:semiHidden="1" w:unhideWhenUsed="1"/>
-    <w:lsdException w:name="Table Classic 2" w:semiHidden="1" w:unhideWhenUsed="1"/>
-    <w:lsdException w:name="Table Classic 3" w:semiHidden="1" w:unhideWhenUsed="1"/>
-    <w:lsdException w:name="Table Classic 4" w:semiHidden="1" w:unhideWhenUsed="1"/>
-    <w:lsdException w:name="Table Colorful 1" w:semiHidden="1" w:unhideWhenUsed="1"/>
-    <w:lsdException w:name="Table Colorful 2" w:semiHidden="1" w:unhideWhenUsed="1"/>
-    <w:lsdException w:name="Table Colorful 3" w:semiHidden="1" w:unhideWhenUsed="1"/>
-    <w:lsdException w:name="Table Columns 1" w:semiHidden="1" w:unhideWhenUsed="1"/>
-    <w:lsdException w:name="Table Columns 2" w:semiHidden="1" w:unhideWhenUsed="1"/>
-    <w:lsdException w:name="Table Columns 3" w:semiHidden="1" w:unhideWhenUsed="1"/>
-    <w:lsdException w:name="Table Columns 4" w:semiHidden="1" w:unhideWhenUsed="1"/>
-    <w:lsdException w:name="Table Columns 5" w:semiHidden="1" w:unhideWhenUsed="1"/>
-    <w:lsdException w:name="Table Grid 1" w:semiHidden="1" w:unhideWhenUsed="1"/>
-    <w:lsdException w:name="Table Grid 2" w:semiHidden="1" w:unhideWhenUsed="1"/>
-    <w:lsdException w:name="Table Grid 3" w:semiHidden="1" w:unhideWhenUsed="1"/>
-    <w:lsdException w:name="Table Grid 4" w:semiHidden="1" w:unhideWhenUsed="1"/>
-    <w:lsdException w:name="Table Grid 5" w:semiHidden="1" w:unhideWhenUsed="1"/>
-    <w:lsdException w:name="Table Grid 6" w:semiHidden="1" w:unhideWhenUsed="1"/>
-    <w:lsdException w:name="Table Grid 7" w:semiHidden="1" w:unhideWhenUsed="1"/>
-    <w:lsdException w:name="Table Grid 8" w:semiHidden="1" w:unhideWhenUsed="1"/>
-    <w:lsdException w:name="Table List 1" w:semiHidden="1" w:unhideWhenUsed="1"/>
-    <w:lsdException w:name="Table List 2" w:semiHidden="1" w:unhideWhenUsed="1"/>
-    <w:lsdException w:name="Table List 3" w:semiHidden="1" w:unhideWhenUsed="1"/>
-    <w:lsdException w:name="Table List 4" w:semiHidden="1" w:unhideWhenUsed="1"/>
-    <w:lsdException w:name="Table List 5" w:semiHidden="1" w:unhideWhenUsed="1"/>
-    <w:lsdException w:name="Table List 6" w:semiHidden="1" w:unhideWhenUsed="1"/>
-    <w:lsdException w:name="Table List 7" w:semiHidden="1" w:unhideWhenUsed="1"/>
-    <w:lsdException w:name="Table List 8" w:semiHidden="1" w:unhideWhenUsed="1"/>
-    <w:lsdException w:name="Table 3D effects 1" w:semiHidden="1" w:unhideWhenUsed="1"/>
-    <w:lsdException w:name="Table 3D effects 2" w:semiHidden="1" w:unhideWhenUsed="1"/>
-    <w:lsdException w:name="Table 3D effects 3" w:semiHidden="1" w:unhideWhenUsed="1"/>
-    <w:lsdException w:name="Table Contemporary" w:semiHidden="1" w:unhideWhenUsed="1"/>
-    <w:lsdException w:name="Table Elegant" w:semiHidden="1" w:unhideWhenUsed="1"/>
-    <w:lsdException w:name="Table Professional" w:semiHidden="1" w:unhideWhenUsed="1"/>
-    <w:lsdException w:name="Table Subtle 1" w:semiHidden="1" w:unhideWhenUsed="1"/>
-    <w:lsdException w:name="Table Subtle 2" w:semiHidden="1" w:unhideWhenUsed="1"/>
-    <w:lsdException w:name="Table Web 1" w:semiHidden="1" w:unhideWhenUsed="1"/>
-    <w:lsdException w:name="Table Web 2" w:semiHidden="1" w:unhideWhenUsed="1"/>
-    <w:lsdException w:name="Table Web 3" w:semiHidden="1" w:unhideWhenUsed="1"/>
-    <w:lsdException w:name="Balloon Text" w:semiHidden="1" w:unhideWhenUsed="1"/>
-    <w:lsdException w:name="Table Grid" w:uiPriority="39"/>
-    <w:lsdException w:name="Table Theme" w:semiHidden="1" w:unhideWhenUsed="1"/>
-    <w:lsdException w:name="Placeholder Text" w:semiHidden="1"/>
-    <w:lsdException w:name="No Spacing" w:uiPriority="1" w:qFormat="1"/>
-    <w:lsdException w:name="Light Shading" w:uiPriority="60"/>
-    <w:lsdException w:name="Light List" w:uiPriority="61"/>
-    <w:lsdException w:name="Light Grid" w:uiPriority="62"/>
-    <w:lsdException w:name="Medium Shading 1" w:uiPriority="63"/>
-    <w:lsdException w:name="Medium Shading 2" w:uiPriority="64"/>
-    <w:lsdException w:name="Medium List 1" w:uiPriority="65"/>
-    <w:lsdException w:name="Medium List 2" w:uiPriority="66"/>
-    <w:lsdException w:name="Medium Grid 1" w:uiPriority="67"/>
-    <w:lsdException w:name="Medium Grid 2" w:uiPriority="68"/>
-    <w:lsdException w:name="Medium Grid 3" w:uiPriority="69"/>
-    <w:lsdException w:name="Dark List" w:uiPriority="70"/>
-    <w:lsdException w:name="Colorful Shading" w:uiPriority="71"/>
-    <w:lsdException w:name="Colorful List" w:uiPriority="72"/>
-    <w:lsdException w:name="Colorful Grid" w:uiPriority="73"/>
-    <w:lsdException w:name="Light Shading Accent 1" w:uiPriority="60"/>
-    <w:lsdException w:name="Light List Accent 1" w:uiPriority="61"/>
-    <w:lsdException w:name="Light Grid Accent 1" w:uiPriority="62"/>
-    <w:lsdException w:name="Medium Shading 1 Accent 1" w:uiPriority="63"/>
-    <w:lsdException w:name="Medium Shading 2 Accent 1" w:uiPriority="64"/>
-    <w:lsdException w:name="Medium List 1 Accent 1" w:uiPriority="65"/>
-    <w:lsdException w:name="Revision" w:semiHidden="1"/>
-    <w:lsdException w:name="List Paragraph" w:uiPriority="34" w:qFormat="1"/>
-    <w:lsdException w:name="Quote" w:uiPriority="29" w:qFormat="1"/>
-    <w:lsdException w:name="Intense Quote" w:uiPriority="30" w:qFormat="1"/>
-    <w:lsdException w:name="Medium List 2 Accent 1" w:uiPriority="66"/>
-    <w:lsdException w:name="Medium Grid 1 Accent 1" w:uiPriority="67"/>
-    <w:lsdException w:name="Medium Grid 2 Accent 1" w:uiPriority="68"/>
-    <w:lsdException w:name="Medium Grid 3 Accent 1" w:uiPriority="69"/>
-    <w:lsdException w:name="Dark List Accent 1" w:uiPriority="70"/>
-    <w:lsdException w:name="Colorful Shading Accent 1" w:uiPriority="71"/>
-    <w:lsdException w:name="Colorful List Accent 1" w:uiPriority="72"/>
-    <w:lsdException w:name="Colorful Grid Accent 1" w:uiPriority="73"/>
-    <w:lsdException w:name="Light Shading Accent 2" w:uiPriority="60"/>
-    <w:lsdException w:name="Light List Accent 2" w:uiPriority="61"/>
-    <w:lsdException w:name="Light Grid Accent 2" w:uiPriority="62"/>
-    <w:lsdException w:name="Medium Shading 1 Accent 2" w:uiPriority="63"/>
-    <w:lsdException w:name="Medium Shading 2 Accent 2" w:uiPriority="64"/>
-    <w:lsdException w:name="Medium List 1 Accent 2" w:uiPriority="65"/>
-    <w:lsdException w:name="Medium List 2 Accent 2" w:uiPriority="66"/>
-    <w:lsdException w:name="Medium Grid 1 Accent 2" w:uiPriority="67"/>
-    <w:lsdException w:name="Medium Grid 2 Accent 2" w:uiPriority="68"/>
-    <w:lsdException w:name="Medium Grid 3 Accent 2" w:uiPriority="69"/>
-    <w:lsdException w:name="Dark List Accent 2" w:uiPriority="70"/>
-    <w:lsdException w:name="Colorful Shading Accent 2" w:uiPriority="71"/>
-    <w:lsdException w:name="Colorful List Accent 2" w:uiPriority="72"/>
-    <w:lsdException w:name="Colorful Grid Accent 2" w:uiPriority="73"/>
-    <w:lsdException w:name="Light Shading Accent 3" w:uiPriority="60"/>
-    <w:lsdException w:name="Light List Accent 3" w:uiPriority="61"/>
-    <w:lsdException w:name="Light Grid Accent 3" w:uiPriority="62"/>
-    <w:lsdException w:name="Medium Shading 1 Accent 3" w:uiPriority="63"/>
-    <w:lsdException w:name="Medium Shading 2 Accent 3" w:uiPriority="64"/>
-    <w:lsdException w:name="Medium List 1 Accent 3" w:uiPriority="65"/>
-    <w:lsdException w:name="Medium List 2 Accent 3" w:uiPriority="66"/>
-    <w:lsdException w:name="Medium Grid 1 Accent 3" w:uiPriority="67"/>
-    <w:lsdException w:name="Medium Grid 2 Accent 3" w:uiPriority="68"/>
-    <w:lsdException w:name="Medium Grid 3 Accent 3" w:uiPriority="69"/>
-    <w:lsdException w:name="Dark List Accent 3" w:uiPriority="70"/>
-    <w:lsdException w:name="Colorful Shading Accent 3" w:uiPriority="71"/>
-    <w:lsdException w:name="Colorful List Accent 3" w:uiPriority="72"/>
-    <w:lsdException w:name="Colorful Grid Accent 3" w:uiPriority="73"/>
-    <w:lsdException w:name="Light Shading Accent 4" w:uiPriority="60"/>
-    <w:lsdException w:name="Light List Accent 4" w:uiPriority="61"/>
-    <w:lsdException w:name="Light Grid Accent 4" w:uiPriority="62"/>
-    <w:lsdException w:name="Medium Shading 1 Accent 4" w:uiPriority="63"/>
-    <w:lsdException w:name="Medium Shading 2 Accent 4" w:uiPriority="64"/>
-    <w:lsdException w:name="Medium List 1 Accent 4" w:uiPriority="65"/>
-    <w:lsdException w:name="Medium List 2 Accent 4" w:uiPriority="66"/>
-    <w:lsdException w:name="Medium Grid 1 Accent 4" w:uiPriority="67"/>
-    <w:lsdException w:name="Medium Grid 2 Accent 4" w:uiPriority="68"/>
-    <w:lsdException w:name="Medium Grid 3 Accent 4" w:uiPriority="69"/>
-    <w:lsdException w:name="Dark List Accent 4" w:uiPriority="70"/>
-    <w:lsdException w:name="Colorful Shading Accent 4" w:uiPriority="71"/>
-    <w:lsdException w:name="Colorful List Accent 4" w:uiPriority="72"/>
-    <w:lsdException w:name="Colorful Grid Accent 4" w:uiPriority="73"/>
-    <w:lsdException w:name="Light Shading Accent 5" w:uiPriority="60"/>
-    <w:lsdException w:name="Light List Accent 5" w:uiPriority="61"/>
-    <w:lsdException w:name="Light Grid Accent 5" w:uiPriority="62"/>
-    <w:lsdException w:name="Medium Shading 1 Accent 5" w:uiPriority="63"/>
-    <w:lsdException w:name="Medium Shading 2 Accent 5" w:uiPriority="64"/>
-    <w:lsdException w:name="Medium List 1 Accent 5" w:uiPriority="65"/>
-    <w:lsdException w:name="Medium List 2 Accent 5" w:uiPriority="66"/>
-    <w:lsdException w:name="Medium Grid 1 Accent 5" w:uiPriority="67"/>
-    <w:lsdException w:name="Medium Grid 2 Accent 5" w:uiPriority="68"/>
-    <w:lsdException w:name="Medium Grid 3 Accent 5" w:uiPriority="69"/>
-    <w:lsdException w:name="Dark List Accent 5" w:uiPriority="70"/>
-    <w:lsdException w:name="Colorful Shading Accent 5" w:uiPriority="71"/>
-    <w:lsdException w:name="Colorful List Accent 5" w:uiPriority="72"/>
-    <w:lsdException w:name="Colorful Grid Accent 5" w:uiPriority="73"/>
-    <w:lsdException w:name="Light Shading Accent 6" w:uiPriority="60"/>
-    <w:lsdException w:name="Light List Accent 6" w:uiPriority="61"/>
-    <w:lsdException w:name="Light Grid Accent 6" w:uiPriority="62"/>
-    <w:lsdException w:name="Medium Shading 1 Accent 6" w:uiPriority="63"/>
-    <w:lsdException w:name="Medium Shading 2 Accent 6" w:uiPriority="64"/>
-    <w:lsdException w:name="Medium List 1 Accent 6" w:uiPriority="65"/>
-    <w:lsdException w:name="Medium List 2 Accent 6" w:uiPriority="66"/>
-    <w:lsdException w:name="Medium Grid 1 Accent 6" w:uiPriority="67"/>
-    <w:lsdException w:name="Medium Grid 2 Accent 6" w:uiPriority="68"/>
-    <w:lsdException w:name="Medium Grid 3 Accent 6" w:uiPriority="69"/>
-    <w:lsdException w:name="Dark List Accent 6" w:uiPriority="70"/>
-    <w:lsdException w:name="Colorful Shading Accent 6" w:uiPriority="71"/>
-    <w:lsdException w:name="Colorful List Accent 6" w:uiPriority="72"/>
-    <w:lsdException w:name="Colorful Grid Accent 6" w:uiPriority="73"/>
-    <w:lsdException w:name="Subtle Emphasis" w:uiPriority="19" w:qFormat="1"/>
-    <w:lsdException w:name="Intense Emphasis" w:uiPriority="21" w:qFormat="1"/>
-    <w:lsdException w:name="Subtle Reference" w:uiPriority="31" w:qFormat="1"/>
-    <w:lsdException w:name="Intense Reference" w:uiPriority="32" w:qFormat="1"/>
-    <w:lsdException w:name="Book Title" w:uiPriority="33" w:qFormat="1"/>
-    <w:lsdException w:name="Bibliography" w:semiHidden="1" w:uiPriority="37" w:unhideWhenUsed="1"/>
-    <w:lsdException w:name="TOC Heading" w:semiHidden="1" w:uiPriority="39" w:unhideWhenUsed="1" w:qFormat="1"/>
-    <w:lsdException w:name="Plain Table 1" w:uiPriority="41"/>
-    <w:lsdException w:name="Plain Table 2" w:uiPriority="42"/>
-    <w:lsdException w:name="Plain Table 3" w:uiPriority="43"/>
-    <w:lsdException w:name="Plain Table 4" w:uiPriority="44"/>
-    <w:lsdException w:name="Plain Table 5" w:uiPriority="45"/>
-    <w:lsdException w:name="Grid Table Light" w:uiPriority="40"/>
-    <w:lsdException w:name="Grid Table 1 Light" w:uiPriority="46"/>
-    <w:lsdException w:name="Grid Table 2" w:uiPriority="47"/>
-    <w:lsdException w:name="Grid Table 3" w:uiPriority="48"/>
-    <w:lsdException w:name="Grid Table 4" w:uiPriority="49"/>
-    <w:lsdException w:name="Grid Table 5 Dark" w:uiPriority="50"/>
-    <w:lsdException w:name="Grid Table 6 Colorful" w:uiPriority="51"/>
-    <w:lsdException w:name="Grid Table 7 Colorful" w:uiPriority="52"/>
-    <w:lsdException w:name="Grid Table 1 Light Accent 1" w:uiPriority="46"/>
-    <w:lsdException w:name="Grid Table 2 Accent 1" w:uiPriority="47"/>
-    <w:lsdException w:name="Grid Table 3 Accent 1" w:uiPriority="48"/>
-    <w:lsdException w:name="Grid Table 4 Accent 1" w:uiPriority="49"/>
-    <w:lsdException w:name="Grid Table 5 Dark Accent 1" w:uiPriority="50"/>
-    <w:lsdException w:name="Grid Table 6 Colorful Accent 1" w:uiPriority="51"/>
-    <w:lsdException w:name="Grid Table 7 Colorful Accent 1" w:uiPriority="52"/>
-    <w:lsdException w:name="Grid Table 1 Light Accent 2" w:uiPriority="46"/>
-    <w:lsdException w:name="Grid Table 2 Accent 2" w:uiPriority="47"/>
-    <w:lsdException w:name="Grid Table 3 Accent 2" w:uiPriority="48"/>
-    <w:lsdException w:name="Grid Table 4 Accent 2" w:uiPriority="49"/>
-    <w:lsdException w:name="Grid Table 5 Dark Accent 2" w:uiPriority="50"/>
-    <w:lsdException w:name="Grid Table 6 Colorful Accent 2" w:uiPriority="51"/>
-    <w:lsdException w:name="Grid Table 7 Colorful Accent 2" w:uiPriority="52"/>
-    <w:lsdException w:name="Grid Table 1 Light Accent 3" w:uiPriority="46"/>
-    <w:lsdException w:name="Grid Table 2 Accent 3" w:uiPriority="47"/>
-    <w:lsdException w:name="Grid Table 3 Accent 3" w:uiPriority="48"/>
-    <w:lsdException w:name="Grid Table 4 Accent 3" w:uiPriority="49"/>
-    <w:lsdException w:name="Grid Table 5 Dark Accent 3" w:uiPriority="50"/>
-    <w:lsdException w:name="Grid Table 6 Colorful Accent 3" w:uiPriority="51"/>
-    <w:lsdException w:name="Grid Table 7 Colorful Accent 3" w:uiPriority="52"/>
-    <w:lsdException w:name="Grid Table 1 Light Accent 4" w:uiPriority="46"/>
-    <w:lsdException w:name="Grid Table 2 Accent 4" w:uiPriority="47"/>
-    <w:lsdException w:name="Grid Table 3 Accent 4" w:uiPriority="48"/>
-    <w:lsdException w:name="Grid Table 4 Accent 4" w:uiPriority="49"/>
-    <w:lsdException w:name="Grid Table 5 Dark Accent 4" w:uiPriority="50"/>
-    <w:lsdException w:name="Grid Table 6 Colorful Accent 4" w:uiPriority="51"/>
-    <w:lsdException w:name="Grid Table 7 Colorful Accent 4" w:uiPriority="52"/>
-    <w:lsdException w:name="Grid Table 1 Light Accent 5" w:uiPriority="46"/>
-    <w:lsdException w:name="Grid Table 2 Accent 5" w:uiPriority="47"/>
-    <w:lsdException w:name="Grid Table 3 Accent 5" w:uiPriority="48"/>
-    <w:lsdException w:name="Grid Table 4 Accent 5" w:uiPriority="49"/>
-    <w:lsdException w:name="Grid Table 5 Dark Accent 5" w:uiPriority="50"/>
-    <w:lsdException w:name="Grid Table 6 Colorful Accent 5" w:uiPriority="51"/>
-    <w:lsdException w:name="Grid Table 7 Colorful Accent 5" w:uiPriority="52"/>
-    <w:lsdException w:name="Grid Table 1 Light Accent 6" w:uiPriority="46"/>
-    <w:lsdException w:name="Grid Table 2 Accent 6" w:uiPriority="47"/>
-    <w:lsdException w:name="Grid Table 3 Accent 6" w:uiPriority="48"/>
-    <w:lsdException w:name="Grid Table 4 Accent 6" w:uiPriority="49"/>
-    <w:lsdException w:name="Grid Table 5 Dark Accent 6" w:uiPriority="50"/>
-    <w:lsdException w:name="Grid Table 6 Colorful Accent 6" w:uiPriority="51"/>
-    <w:lsdException w:name="Grid Table 7 Colorful Accent 6" w:uiPriority="52"/>
-    <w:lsdException w:name="List Table 1 Light" w:uiPriority="46"/>
-    <w:lsdException w:name="List Table 2" w:uiPriority="47"/>
-    <w:lsdException w:name="List Table 3" w:uiPriority="48"/>
-    <w:lsdException w:name="List Table 4" w:uiPriority="49"/>
-    <w:lsdException w:name="List Table 5 Dark" w:uiPriority="50"/>
-    <w:lsdException w:name="List Table 6 Colorful" w:uiPriority="51"/>
-    <w:lsdException w:name="List Table 7 Colorful" w:uiPriority="52"/>
-    <w:lsdException w:name="List Table 1 Light Accent 1" w:uiPriority="46"/>
-    <w:lsdException w:name="List Table 2 Accent 1" w:uiPriority="47"/>
-    <w:lsdException w:name="List Table 3 Accent 1" w:uiPriority="48"/>
-    <w:lsdException w:name="List Table 4 Accent 1" w:uiPriority="49"/>
-    <w:lsdException w:name="List Table 5 Dark Accent 1" w:uiPriority="50"/>
-    <w:lsdException w:name="List Table 6 Colorful Accent 1" w:uiPriority="51"/>
-    <w:lsdException w:name="List Table 7 Colorful Accent 1" w:uiPriority="52"/>
-    <w:lsdException w:name="List Table 1 Light Accent 2" w:uiPriority="46"/>
-    <w:lsdException w:name="List Table 2 Accent 2" w:uiPriority="47"/>
-    <w:lsdException w:name="List Table 3 Accent 2" w:uiPriority="48"/>
-    <w:lsdException w:name="List Table 4 Accent 2" w:uiPriority="49"/>
-    <w:lsdException w:name="List Table 5 Dark Accent 2" w:uiPriority="50"/>
-    <w:lsdException w:name="List Table 6 Colorful Accent 2" w:uiPriority="51"/>
-    <w:lsdException w:name="List Table 7 Colorful Accent 2" w:uiPriority="52"/>
-    <w:lsdException w:name="List Table 1 Light Accent 3" w:uiPriority="46"/>
-    <w:lsdException w:name="List Table 2 Accent 3" w:uiPriority="47"/>
-    <w:lsdException w:name="List Table 3 Accent 3" w:uiPriority="48"/>
-    <w:lsdException w:name="List Table 4 Accent 3" w:uiPriority="49"/>
-    <w:lsdException w:name="List Table 5 Dark Accent 3" w:uiPriority="50"/>
-    <w:lsdException w:name="List Table 6 Colorful Accent 3" w:uiPriority="51"/>
-    <w:lsdException w:name="List Table 7 Colorful Accent 3" w:uiPriority="52"/>
-    <w:lsdException w:name="List Table 1 Light Accent 4" w:uiPriority="46"/>
-    <w:lsdException w:name="List Table 2 Accent 4" w:uiPriority="47"/>
-    <w:lsdException w:name="List Table 3 Accent 4" w:uiPriority="48"/>
-    <w:lsdException w:name="List Table 4 Accent 4" w:uiPriority="49"/>
-    <w:lsdException w:name="List Table 5 Dark Accent 4" w:uiPriority="50"/>
-    <w:lsdException w:name="List Table 6 Colorful Accent 4" w:uiPriority="51"/>
-    <w:lsdException w:name="List Table 7 Colorful Accent 4" w:uiPriority="52"/>
-    <w:lsdException w:name="List Table 1 Light Accent 5" w:uiPriority="46"/>
-    <w:lsdException w:name="List Table 2 Accent 5" w:uiPriority="47"/>
-    <w:lsdException w:name="List Table 3 Accent 5" w:uiPriority="48"/>
-    <w:lsdException w:name="List Table 4 Accent 5" w:uiPriority="49"/>
-    <w:lsdException w:name="List Table 5 Dark Accent 5" w:uiPriority="50"/>
-    <w:lsdException w:name="List Table 6 Colorful Accent 5" w:uiPriority="51"/>
-    <w:lsdException w:name="List Table 7 Colorful Accent 5" w:uiPriority="52"/>
-    <w:lsdException w:name="List Table 1 Light Accent 6" w:uiPriority="46"/>
-    <w:lsdException w:name="List Table 2 Accent 6" w:uiPriority="47"/>
-    <w:lsdException w:name="List Table 3 Accent 6" w:uiPriority="48"/>
-    <w:lsdException w:name="List Table 4 Accent 6" w:uiPriority="49"/>
-    <w:lsdException w:name="List Table 5 Dark Accent 6" w:uiPriority="50"/>
-    <w:lsdException w:name="List Table 6 Colorful Accent 6" w:uiPriority="51"/>
-    <w:lsdException w:name="List Table 7 Colorful Accent 6" w:uiPriority="52"/>
-  </w:latentStyles>
-  <w:style w:type="paragraph" w:default="1" w:styleId="Normal">
-    <w:name w:val="Normal"/>
-    <w:qFormat/>
-  </w:style>
-  <w:style w:type="paragraph" w:styleId="Ttulo1">
-    <w:name w:val="heading 1"/>
-    <w:basedOn w:val="Normal"/>
-    <w:next w:val="Normal"/>
-    <w:link w:val="Ttulo1Car"/>
-    <w:uiPriority w:val="1"/>
-    <w:qFormat/>
-    <w:pPr>
-      <w:keepNext/>
-      <w:keepLines/>
-      <w:spacing w:before="360" w:after="60" w:line="264" w:lineRule="auto"/>
-      <w:outlineLvl w:val="0"/>
-    </w:pPr>
-    <w:rPr>
-      <w:rFonts w:asciiTheme="majorHAnsi" w:eastAsiaTheme="majorEastAsia" w:hAnsiTheme="majorHAnsi" w:cstheme="majorBidi"/>
-      <w:color w:val="5B9BD5" w:themeColor="accent1"/>
-      <w:sz w:val="30"/>
-      <w:szCs w:val="20"/>
-    </w:rPr>
-  </w:style>
-  <w:style w:type="paragraph" w:styleId="Ttulo2">
-    <w:name w:val="heading 2"/>
-    <w:basedOn w:val="Normal"/>
-    <w:next w:val="Normal"/>
-    <w:link w:val="Ttulo2Car"/>
-    <w:uiPriority w:val="1"/>
-    <w:unhideWhenUsed/>
-    <w:qFormat/>
-    <w:pPr>
-      <w:keepNext/>
-      <w:keepLines/>
-      <w:spacing w:before="240" w:after="0" w:line="264" w:lineRule="auto"/>
-      <w:outlineLvl w:val="1"/>
-    </w:pPr>
-    <w:rPr>
-      <w:rFonts w:asciiTheme="majorHAnsi" w:eastAsiaTheme="majorEastAsia" w:hAnsiTheme="majorHAnsi" w:cstheme="majorBidi"/>
-      <w:caps/>
-      <w:color w:val="5B9BD5" w:themeColor="accent1"/>
-      <w:szCs w:val="20"/>
-    </w:rPr>
-  </w:style>
-  <w:style w:type="character" w:default="1" w:styleId="Fuentedeprrafopredeter">
-    <w:name w:val="Default Paragraph Font"/>
-    <w:uiPriority w:val="1"/>
-    <w:semiHidden/>
-    <w:unhideWhenUsed/>
-  </w:style>
-  <w:style w:type="table" w:default="1" w:styleId="Tablanormal">
-    <w:name w:val="Normal Table"/>
-    <w:uiPriority w:val="99"/>
-    <w:semiHidden/>
-    <w:unhideWhenUsed/>
-    <w:tblPr>
-      <w:tblInd w:w="0" w:type="dxa"/>
-      <w:tblCellMar>
-        <w:top w:w="0" w:type="dxa"/>
-        <w:left w:w="108" w:type="dxa"/>
-        <w:bottom w:w="0" w:type="dxa"/>
-        <w:right w:w="108" w:type="dxa"/>
-      </w:tblCellMar>
-    </w:tblPr>
-  </w:style>
-  <w:style w:type="numbering" w:default="1" w:styleId="Sinlista">
-    <w:name w:val="No List"/>
-    <w:uiPriority w:val="99"/>
-    <w:semiHidden/>
-    <w:unhideWhenUsed/>
-  </w:style>
-  <w:style w:type="character" w:customStyle="1" w:styleId="Ttulo1Car">
-    <w:name w:val="Título 1 Car"/>
-    <w:basedOn w:val="Fuentedeprrafopredeter"/>
-    <w:link w:val="Ttulo1"/>
-    <w:uiPriority w:val="1"/>
-    <w:rPr>
-      <w:rFonts w:asciiTheme="majorHAnsi" w:eastAsiaTheme="majorEastAsia" w:hAnsiTheme="majorHAnsi" w:cstheme="majorBidi"/>
-      <w:color w:val="5B9BD5" w:themeColor="accent1"/>
-      <w:sz w:val="30"/>
-      <w:szCs w:val="20"/>
-    </w:rPr>
-  </w:style>
-  <w:style w:type="character" w:customStyle="1" w:styleId="Ttulo2Car">
-    <w:name w:val="Título 2 Car"/>
-    <w:basedOn w:val="Fuentedeprrafopredeter"/>
-    <w:link w:val="Ttulo2"/>
-    <w:uiPriority w:val="1"/>
-    <w:rPr>
-      <w:rFonts w:asciiTheme="majorHAnsi" w:eastAsiaTheme="majorEastAsia" w:hAnsiTheme="majorHAnsi" w:cstheme="majorBidi"/>
-      <w:caps/>
-      <w:color w:val="5B9BD5" w:themeColor="accent1"/>
-      <w:szCs w:val="20"/>
-    </w:rPr>
-  </w:style>
-  <w:style w:type="paragraph" w:styleId="Listaconvietas">
-    <w:name w:val="List Bullet"/>
-    <w:basedOn w:val="Normal"/>
-    <w:uiPriority w:val="1"/>
-    <w:unhideWhenUsed/>
-    <w:qFormat/>
-    <w:pPr>
-      <w:numPr>
-        <w:numId w:val="1"/>
-      </w:numPr>
-      <w:spacing w:before="120" w:after="120" w:line="264" w:lineRule="auto"/>
-    </w:pPr>
-    <w:rPr>
-      <w:rFonts w:eastAsiaTheme="minorHAnsi"/>
-      <w:color w:val="595959" w:themeColor="text1" w:themeTint="A6"/>
-      <w:sz w:val="20"/>
-      <w:szCs w:val="20"/>
-    </w:rPr>
-  </w:style>
-  <w:style w:type="paragraph" w:customStyle="1" w:styleId="31C0CE89360B405AA0C08A833182BA2F">
-    <w:name w:val="31C0CE89360B405AA0C08A833182BA2F"/>
-  </w:style>
-  <w:style w:type="paragraph" w:customStyle="1" w:styleId="F6F04DB38F484C62A02C7C07537F6968">
-    <w:name w:val="F6F04DB38F484C62A02C7C07537F6968"/>
-  </w:style>
-  <w:style w:type="paragraph" w:customStyle="1" w:styleId="01401C21EE02491E923D4678AFB53494">
-    <w:name w:val="01401C21EE02491E923D4678AFB53494"/>
-  </w:style>
-</w:styles>
-</file>
-
-<file path=word/glossary/webSettings.xml><?xml version="1.0" encoding="utf-8"?>
-<w:webSettings xmlns:mc="http://schemas.openxmlformats.org/markup-compatibility/2006" xmlns:r="http://schemas.openxmlformats.org/officeDocument/2006/relationships" xmlns:w="http://schemas.openxmlformats.org/wordprocessingml/2006/main" xmlns:w14="http://schemas.microsoft.com/office/word/2010/wordml" xmlns:w15="http://schemas.microsoft.com/office/word/2012/wordml" mc:Ignorable="w14 w15">
-  <w:optimizeForBrowser/>
-  <w:allowPNG/>
-</w:webSettings>
-</file>
-
 <file path=word/theme/theme1.xml><?xml version="1.0" encoding="utf-8"?>
 <a:theme xmlns:a="http://schemas.openxmlformats.org/drawingml/2006/main" name="Student Report">
   <a:themeElements>
@@ -4885,7 +4322,7 @@
 </file>
 
 <file path=customXml/itemProps3.xml><?xml version="1.0" encoding="utf-8"?>
-<ds:datastoreItem xmlns:ds="http://schemas.openxmlformats.org/officeDocument/2006/customXml" ds:itemID="{5133E248-2738-422A-A565-EC420BAEC747}">
+<ds:datastoreItem xmlns:ds="http://schemas.openxmlformats.org/officeDocument/2006/customXml" ds:itemID="{C2092FAA-BFC7-49D5-B466-31DCFFDF4B4A}">
   <ds:schemaRefs>
     <ds:schemaRef ds:uri="http://schemas.openxmlformats.org/officeDocument/2006/bibliography"/>
   </ds:schemaRefs>

</xml_diff>

<commit_message>
Documentacion para el programador. Avance de I18n. Arreglo de un error en el borrado de elementos en la ventana de segmentacion. Unit test para stop en audiosignal
</commit_message>
<xml_diff>
--- a/Sound Lab Programing Guide/GENERAL STRUCTURE.docx
+++ b/Sound Lab Programing Guide/GENERAL STRUCTURE.docx
@@ -2,8 +2,8 @@
 <file path=word/document.xml><?xml version="1.0" encoding="utf-8"?>
 <w:document xmlns:wpc="http://schemas.microsoft.com/office/word/2010/wordprocessingCanvas" xmlns:mc="http://schemas.openxmlformats.org/markup-compatibility/2006" xmlns:o="urn:schemas-microsoft-com:office:office" xmlns:r="http://schemas.openxmlformats.org/officeDocument/2006/relationships" xmlns:m="http://schemas.openxmlformats.org/officeDocument/2006/math" xmlns:v="urn:schemas-microsoft-com:vml" xmlns:wp14="http://schemas.microsoft.com/office/word/2010/wordprocessingDrawing" xmlns:wp="http://schemas.openxmlformats.org/drawingml/2006/wordprocessingDrawing" xmlns:w10="urn:schemas-microsoft-com:office:word" xmlns:w="http://schemas.openxmlformats.org/wordprocessingml/2006/main" xmlns:w14="http://schemas.microsoft.com/office/word/2010/wordml" xmlns:w15="http://schemas.microsoft.com/office/word/2012/wordml" xmlns:wpg="http://schemas.microsoft.com/office/word/2010/wordprocessingGroup" xmlns:wpi="http://schemas.microsoft.com/office/word/2010/wordprocessingInk" xmlns:wne="http://schemas.microsoft.com/office/word/2006/wordml" xmlns:wps="http://schemas.microsoft.com/office/word/2010/wordprocessingShape" mc:Ignorable="w14 w15 wp14">
   <w:body>
-    <w:bookmarkStart w:id="0" w:name="_Toc329354822" w:displacedByCustomXml="next"/>
-    <w:bookmarkStart w:id="1" w:name="_Toc329354601" w:displacedByCustomXml="next"/>
+    <w:bookmarkStart w:id="0" w:name="_Toc329354601" w:displacedByCustomXml="next"/>
+    <w:bookmarkStart w:id="1" w:name="_Toc329354822" w:displacedByCustomXml="next"/>
     <w:sdt>
       <w:sdtPr>
         <w:rPr>
@@ -883,12 +883,7 @@
         <w:t xml:space="preserve">los </w:t>
       </w:r>
       <w:r>
-        <w:t>datos de interés para el equipo de desarrollo sobre el lenguaje, el framework o alguna librería</w:t>
-      </w:r>
-      <w:bookmarkStart w:id="2" w:name="_GoBack"/>
-      <w:bookmarkEnd w:id="2"/>
-      <w:r>
-        <w:t xml:space="preserve"> que puedan surgir en la programación del sistema.</w:t>
+        <w:t>datos de interés para el equipo de desarrollo sobre el lenguaje, el framework o alguna librería que puedan surgir en la programación del sistema.</w:t>
       </w:r>
     </w:p>
     <w:p>
@@ -1671,6 +1666,781 @@
       </w:r>
       <w:r>
         <w:t xml:space="preserve"> que se distribuye junto con el presente.</w:t>
+      </w:r>
+    </w:p>
+    <w:p>
+      <w:pPr>
+        <w:jc w:val="both"/>
+      </w:pPr>
+    </w:p>
+    <w:p>
+      <w:pPr>
+        <w:pStyle w:val="Ttulo1"/>
+      </w:pPr>
+      <w:r>
+        <w:t>I18n</w:t>
+      </w:r>
+    </w:p>
+    <w:p/>
+    <w:p>
+      <w:pPr>
+        <w:jc w:val="both"/>
+      </w:pPr>
+      <w:r>
+        <w:t>La internacionalización</w:t>
+      </w:r>
+      <w:r>
+        <w:t xml:space="preserve"> (y localización)</w:t>
+      </w:r>
+      <w:r>
+        <w:t xml:space="preserve"> </w:t>
+      </w:r>
+      <w:r>
+        <w:t xml:space="preserve">se realiza mediante el framework PyQt. Todos los controles herederos de </w:t>
+      </w:r>
+      <w:proofErr w:type="spellStart"/>
+      <w:r>
+        <w:t>QWidget</w:t>
+      </w:r>
+      <w:proofErr w:type="spellEnd"/>
+      <w:r>
+        <w:t xml:space="preserve"> poseen un método </w:t>
+      </w:r>
+      <w:proofErr w:type="spellStart"/>
+      <w:r>
+        <w:t>tr</w:t>
+      </w:r>
+      <w:proofErr w:type="spellEnd"/>
+      <w:r>
+        <w:t xml:space="preserve"> que recibe un </w:t>
+      </w:r>
+      <w:proofErr w:type="spellStart"/>
+      <w:r>
+        <w:t>string</w:t>
+      </w:r>
+      <w:proofErr w:type="spellEnd"/>
+      <w:r>
+        <w:t xml:space="preserve"> y devuelve su traducción. Cada aplicación de PyQt permite la carga de un archivo con las traducciones para el idioma destino. </w:t>
+      </w:r>
+      <w:r>
+        <w:t xml:space="preserve">En el libro </w:t>
+      </w:r>
+      <w:r>
+        <w:rPr>
+          <w:i/>
+        </w:rPr>
+        <w:t>Rapid-</w:t>
+      </w:r>
+      <w:proofErr w:type="spellStart"/>
+      <w:r>
+        <w:rPr>
+          <w:i/>
+        </w:rPr>
+        <w:t>gui</w:t>
+      </w:r>
+      <w:proofErr w:type="spellEnd"/>
+      <w:r>
+        <w:rPr>
+          <w:i/>
+        </w:rPr>
+        <w:t>-</w:t>
+      </w:r>
+      <w:proofErr w:type="spellStart"/>
+      <w:r>
+        <w:rPr>
+          <w:i/>
+        </w:rPr>
+        <w:t>programming</w:t>
+      </w:r>
+      <w:proofErr w:type="spellEnd"/>
+      <w:r>
+        <w:rPr>
+          <w:i/>
+        </w:rPr>
+        <w:t>-</w:t>
+      </w:r>
+      <w:proofErr w:type="spellStart"/>
+      <w:r>
+        <w:rPr>
+          <w:i/>
+        </w:rPr>
+        <w:t>with</w:t>
+      </w:r>
+      <w:proofErr w:type="spellEnd"/>
+      <w:r>
+        <w:rPr>
+          <w:i/>
+        </w:rPr>
+        <w:t>-</w:t>
+      </w:r>
+      <w:proofErr w:type="spellStart"/>
+      <w:r>
+        <w:rPr>
+          <w:i/>
+        </w:rPr>
+        <w:t>python</w:t>
+      </w:r>
+      <w:proofErr w:type="spellEnd"/>
+      <w:r>
+        <w:rPr>
+          <w:i/>
+        </w:rPr>
+        <w:t>-and-</w:t>
+      </w:r>
+      <w:proofErr w:type="spellStart"/>
+      <w:r>
+        <w:rPr>
+          <w:i/>
+        </w:rPr>
+        <w:t>qt</w:t>
+      </w:r>
+      <w:proofErr w:type="spellEnd"/>
+      <w:r>
+        <w:rPr>
+          <w:i/>
+        </w:rPr>
+        <w:t xml:space="preserve"> </w:t>
+      </w:r>
+      <w:r>
+        <w:t>aparece un cap</w:t>
+      </w:r>
+      <w:r>
+        <w:t>ítulo dedicado a este tema. A continuación se presenta un resumen de ese capítulo.</w:t>
+      </w:r>
+    </w:p>
+    <w:p>
+      <w:pPr>
+        <w:rPr>
+          <w:lang w:val="en-US"/>
+        </w:rPr>
+      </w:pPr>
+      <w:r>
+        <w:rPr>
+          <w:lang w:val="en-US"/>
+        </w:rPr>
+        <w:t>Here is how an internationalized application is created.</w:t>
+      </w:r>
+    </w:p>
+    <w:p>
+      <w:pPr>
+        <w:rPr>
+          <w:lang w:val="en-US"/>
+        </w:rPr>
+      </w:pPr>
+      <w:r>
+        <w:rPr>
+          <w:lang w:val="en-US"/>
+        </w:rPr>
+        <w:t xml:space="preserve">1. Create the application using </w:t>
+      </w:r>
+      <w:proofErr w:type="gramStart"/>
+      <w:r>
+        <w:rPr>
+          <w:lang w:val="en-US"/>
+        </w:rPr>
+        <w:t>QObject.tr(</w:t>
+      </w:r>
+      <w:proofErr w:type="gramEnd"/>
+      <w:r>
+        <w:rPr>
+          <w:lang w:val="en-US"/>
+        </w:rPr>
+        <w:t xml:space="preserve">) or </w:t>
+      </w:r>
+      <w:proofErr w:type="spellStart"/>
+      <w:r>
+        <w:rPr>
+          <w:lang w:val="en-US"/>
+        </w:rPr>
+        <w:t>QApplication.translate</w:t>
+      </w:r>
+      <w:proofErr w:type="spellEnd"/>
+      <w:r>
+        <w:rPr>
+          <w:lang w:val="en-US"/>
+        </w:rPr>
+        <w:t>() for</w:t>
+      </w:r>
+    </w:p>
+    <w:p>
+      <w:pPr>
+        <w:rPr>
+          <w:lang w:val="en-US"/>
+        </w:rPr>
+      </w:pPr>
+      <w:proofErr w:type="gramStart"/>
+      <w:r>
+        <w:rPr>
+          <w:lang w:val="en-US"/>
+        </w:rPr>
+        <w:t>all</w:t>
+      </w:r>
+      <w:proofErr w:type="gramEnd"/>
+      <w:r>
+        <w:rPr>
+          <w:lang w:val="en-US"/>
+        </w:rPr>
+        <w:t xml:space="preserve"> user-visible strings.</w:t>
+      </w:r>
+    </w:p>
+    <w:p>
+      <w:pPr>
+        <w:rPr>
+          <w:lang w:val="en-US"/>
+        </w:rPr>
+      </w:pPr>
+      <w:r>
+        <w:rPr>
+          <w:lang w:val="en-US"/>
+        </w:rPr>
+        <w:t>2. Modify the application to read in the locale-specific .</w:t>
+      </w:r>
+      <w:proofErr w:type="spellStart"/>
+      <w:r>
+        <w:rPr>
+          <w:lang w:val="en-US"/>
+        </w:rPr>
+        <w:t>qm</w:t>
+      </w:r>
+      <w:proofErr w:type="spellEnd"/>
+      <w:r>
+        <w:rPr>
+          <w:lang w:val="en-US"/>
+        </w:rPr>
+        <w:t xml:space="preserve"> (</w:t>
+      </w:r>
+      <w:proofErr w:type="spellStart"/>
+      <w:r>
+        <w:rPr>
+          <w:lang w:val="en-US"/>
+        </w:rPr>
+        <w:t>Qt</w:t>
+      </w:r>
+      <w:proofErr w:type="spellEnd"/>
+      <w:r>
+        <w:rPr>
+          <w:lang w:val="en-US"/>
+        </w:rPr>
+        <w:t xml:space="preserve"> message) files</w:t>
+      </w:r>
+    </w:p>
+    <w:p>
+      <w:pPr>
+        <w:rPr>
+          <w:lang w:val="en-US"/>
+        </w:rPr>
+      </w:pPr>
+      <w:proofErr w:type="gramStart"/>
+      <w:r>
+        <w:rPr>
+          <w:lang w:val="en-US"/>
+        </w:rPr>
+        <w:t>at</w:t>
+      </w:r>
+      <w:proofErr w:type="gramEnd"/>
+      <w:r>
+        <w:rPr>
+          <w:lang w:val="en-US"/>
+        </w:rPr>
+        <w:t xml:space="preserve"> start-up if they are available.</w:t>
+      </w:r>
+    </w:p>
+    <w:p>
+      <w:pPr>
+        <w:rPr>
+          <w:lang w:val="en-US"/>
+        </w:rPr>
+      </w:pPr>
+      <w:r>
+        <w:rPr>
+          <w:lang w:val="en-US"/>
+        </w:rPr>
+        <w:t>3. Create a .pro file that lists the applicatio</w:t>
+      </w:r>
+      <w:bookmarkStart w:id="2" w:name="_GoBack"/>
+      <w:bookmarkEnd w:id="2"/>
+      <w:r>
+        <w:rPr>
+          <w:lang w:val="en-US"/>
+        </w:rPr>
+        <w:t>n’s .</w:t>
+      </w:r>
+      <w:proofErr w:type="spellStart"/>
+      <w:r>
+        <w:rPr>
+          <w:lang w:val="en-US"/>
+        </w:rPr>
+        <w:t>ui</w:t>
+      </w:r>
+      <w:proofErr w:type="spellEnd"/>
+      <w:r>
+        <w:rPr>
+          <w:lang w:val="en-US"/>
+        </w:rPr>
+        <w:t xml:space="preserve"> (</w:t>
+      </w:r>
+      <w:proofErr w:type="spellStart"/>
+      <w:r>
+        <w:rPr>
+          <w:lang w:val="en-US"/>
+        </w:rPr>
+        <w:t>Qt</w:t>
+      </w:r>
+      <w:proofErr w:type="spellEnd"/>
+      <w:r>
+        <w:rPr>
+          <w:lang w:val="en-US"/>
+        </w:rPr>
+        <w:t xml:space="preserve"> Designer) files, its .</w:t>
+      </w:r>
+      <w:proofErr w:type="spellStart"/>
+      <w:r>
+        <w:rPr>
+          <w:lang w:val="en-US"/>
+        </w:rPr>
+        <w:t>py</w:t>
+      </w:r>
+      <w:proofErr w:type="spellEnd"/>
+    </w:p>
+    <w:p>
+      <w:pPr>
+        <w:rPr>
+          <w:lang w:val="en-US"/>
+        </w:rPr>
+      </w:pPr>
+      <w:proofErr w:type="gramStart"/>
+      <w:r>
+        <w:rPr>
+          <w:lang w:val="en-US"/>
+        </w:rPr>
+        <w:t>and</w:t>
+      </w:r>
+      <w:proofErr w:type="gramEnd"/>
+      <w:r>
+        <w:rPr>
+          <w:lang w:val="en-US"/>
+        </w:rPr>
+        <w:t xml:space="preserve"> .</w:t>
+      </w:r>
+      <w:proofErr w:type="spellStart"/>
+      <w:r>
+        <w:rPr>
+          <w:lang w:val="en-US"/>
+        </w:rPr>
+        <w:t>pyw</w:t>
+      </w:r>
+      <w:proofErr w:type="spellEnd"/>
+      <w:r>
+        <w:rPr>
+          <w:lang w:val="en-US"/>
+        </w:rPr>
+        <w:t xml:space="preserve"> source files, and the .</w:t>
+      </w:r>
+      <w:proofErr w:type="spellStart"/>
+      <w:r>
+        <w:rPr>
+          <w:lang w:val="en-US"/>
+        </w:rPr>
+        <w:t>ts</w:t>
+      </w:r>
+      <w:proofErr w:type="spellEnd"/>
+      <w:r>
+        <w:rPr>
+          <w:lang w:val="en-US"/>
+        </w:rPr>
+        <w:t xml:space="preserve"> (translation source) file that it will use.</w:t>
+      </w:r>
+    </w:p>
+    <w:p>
+      <w:pPr>
+        <w:rPr>
+          <w:lang w:val="en-US"/>
+        </w:rPr>
+      </w:pPr>
+      <w:r>
+        <w:rPr>
+          <w:lang w:val="en-US"/>
+        </w:rPr>
+        <w:t>4. Run pylupdate4 to create the .</w:t>
+      </w:r>
+      <w:proofErr w:type="spellStart"/>
+      <w:r>
+        <w:rPr>
+          <w:lang w:val="en-US"/>
+        </w:rPr>
+        <w:t>ts</w:t>
+      </w:r>
+      <w:proofErr w:type="spellEnd"/>
+      <w:r>
+        <w:rPr>
+          <w:lang w:val="en-US"/>
+        </w:rPr>
+        <w:t xml:space="preserve"> file.</w:t>
+      </w:r>
+    </w:p>
+    <w:p>
+      <w:pPr>
+        <w:rPr>
+          <w:lang w:val="en-US"/>
+        </w:rPr>
+      </w:pPr>
+      <w:r>
+        <w:rPr>
+          <w:lang w:val="en-US"/>
+        </w:rPr>
+        <w:t>5. Ask the translator to translate the .</w:t>
+      </w:r>
+      <w:proofErr w:type="spellStart"/>
+      <w:r>
+        <w:rPr>
+          <w:lang w:val="en-US"/>
+        </w:rPr>
+        <w:t>ts</w:t>
+      </w:r>
+      <w:proofErr w:type="spellEnd"/>
+      <w:r>
+        <w:rPr>
+          <w:lang w:val="en-US"/>
+        </w:rPr>
+        <w:t xml:space="preserve"> file’s strings using </w:t>
+      </w:r>
+      <w:proofErr w:type="spellStart"/>
+      <w:r>
+        <w:rPr>
+          <w:lang w:val="en-US"/>
+        </w:rPr>
+        <w:t>Qt</w:t>
+      </w:r>
+      <w:proofErr w:type="spellEnd"/>
+      <w:r>
+        <w:rPr>
+          <w:lang w:val="en-US"/>
+        </w:rPr>
+        <w:t xml:space="preserve"> Linguist.</w:t>
+      </w:r>
+    </w:p>
+    <w:p>
+      <w:pPr>
+        <w:rPr>
+          <w:lang w:val="en-US"/>
+        </w:rPr>
+      </w:pPr>
+      <w:r>
+        <w:rPr>
+          <w:lang w:val="en-US"/>
+        </w:rPr>
+        <w:t xml:space="preserve">6. Run </w:t>
+      </w:r>
+      <w:proofErr w:type="spellStart"/>
+      <w:r>
+        <w:rPr>
+          <w:lang w:val="en-US"/>
+        </w:rPr>
+        <w:t>lrelease</w:t>
+      </w:r>
+      <w:proofErr w:type="spellEnd"/>
+      <w:r>
+        <w:rPr>
+          <w:lang w:val="en-US"/>
+        </w:rPr>
+        <w:t xml:space="preserve"> to convert the updated .</w:t>
+      </w:r>
+      <w:proofErr w:type="spellStart"/>
+      <w:r>
+        <w:rPr>
+          <w:lang w:val="en-US"/>
+        </w:rPr>
+        <w:t>ts</w:t>
+      </w:r>
+      <w:proofErr w:type="spellEnd"/>
+      <w:r>
+        <w:rPr>
+          <w:lang w:val="en-US"/>
+        </w:rPr>
+        <w:t xml:space="preserve"> file (that contains the translations)</w:t>
+      </w:r>
+    </w:p>
+    <w:p>
+      <w:pPr>
+        <w:rPr>
+          <w:lang w:val="en-US"/>
+        </w:rPr>
+      </w:pPr>
+      <w:proofErr w:type="gramStart"/>
+      <w:r>
+        <w:rPr>
+          <w:lang w:val="en-US"/>
+        </w:rPr>
+        <w:t>to</w:t>
+      </w:r>
+      <w:proofErr w:type="gramEnd"/>
+      <w:r>
+        <w:rPr>
+          <w:lang w:val="en-US"/>
+        </w:rPr>
+        <w:t xml:space="preserve"> a .</w:t>
+      </w:r>
+      <w:proofErr w:type="spellStart"/>
+      <w:r>
+        <w:rPr>
+          <w:lang w:val="en-US"/>
+        </w:rPr>
+        <w:t>qm</w:t>
+      </w:r>
+      <w:proofErr w:type="spellEnd"/>
+      <w:r>
+        <w:rPr>
+          <w:lang w:val="en-US"/>
+        </w:rPr>
+        <w:t xml:space="preserve"> file.</w:t>
+      </w:r>
+    </w:p>
+    <w:p>
+      <w:pPr>
+        <w:rPr>
+          <w:lang w:val="en-US"/>
+        </w:rPr>
+      </w:pPr>
+    </w:p>
+    <w:p>
+      <w:pPr>
+        <w:rPr>
+          <w:lang w:val="en-US"/>
+        </w:rPr>
+      </w:pPr>
+    </w:p>
+    <w:p>
+      <w:pPr>
+        <w:rPr>
+          <w:lang w:val="en-US"/>
+        </w:rPr>
+      </w:pPr>
+      <w:r>
+        <w:rPr>
+          <w:lang w:val="en-US"/>
+        </w:rPr>
+        <w:lastRenderedPageBreak/>
+        <w:t>And here is how such an application is maintained.</w:t>
+      </w:r>
+    </w:p>
+    <w:p>
+      <w:pPr>
+        <w:rPr>
+          <w:lang w:val="en-US"/>
+        </w:rPr>
+      </w:pPr>
+    </w:p>
+    <w:p>
+      <w:pPr>
+        <w:rPr>
+          <w:lang w:val="en-US"/>
+        </w:rPr>
+      </w:pPr>
+      <w:r>
+        <w:rPr>
+          <w:lang w:val="en-US"/>
+        </w:rPr>
+        <w:t>1. Update the application, making sure that all user-visible strings use</w:t>
+      </w:r>
+    </w:p>
+    <w:p>
+      <w:pPr>
+        <w:rPr>
+          <w:lang w:val="en-US"/>
+        </w:rPr>
+      </w:pPr>
+      <w:proofErr w:type="gramStart"/>
+      <w:r>
+        <w:rPr>
+          <w:lang w:val="en-US"/>
+        </w:rPr>
+        <w:t>QObject.tr(</w:t>
+      </w:r>
+      <w:proofErr w:type="gramEnd"/>
+      <w:r>
+        <w:rPr>
+          <w:lang w:val="en-US"/>
+        </w:rPr>
+        <w:t xml:space="preserve">) or </w:t>
+      </w:r>
+      <w:proofErr w:type="spellStart"/>
+      <w:r>
+        <w:rPr>
+          <w:lang w:val="en-US"/>
+        </w:rPr>
+        <w:t>QApplication.translate</w:t>
+      </w:r>
+      <w:proofErr w:type="spellEnd"/>
+      <w:r>
+        <w:rPr>
+          <w:lang w:val="en-US"/>
+        </w:rPr>
+        <w:t>().</w:t>
+      </w:r>
+    </w:p>
+    <w:p>
+      <w:pPr>
+        <w:rPr>
+          <w:lang w:val="en-US"/>
+        </w:rPr>
+      </w:pPr>
+      <w:r>
+        <w:rPr>
+          <w:lang w:val="en-US"/>
+        </w:rPr>
+        <w:t>2. Update the .pro file if necessary—for example, adding any new .</w:t>
+      </w:r>
+      <w:proofErr w:type="spellStart"/>
+      <w:r>
+        <w:rPr>
+          <w:lang w:val="en-US"/>
+        </w:rPr>
+        <w:t>ui</w:t>
+      </w:r>
+      <w:proofErr w:type="spellEnd"/>
+      <w:r>
+        <w:rPr>
+          <w:lang w:val="en-US"/>
+        </w:rPr>
+        <w:t xml:space="preserve"> or .</w:t>
+      </w:r>
+      <w:proofErr w:type="spellStart"/>
+      <w:r>
+        <w:rPr>
+          <w:lang w:val="en-US"/>
+        </w:rPr>
+        <w:t>py</w:t>
+      </w:r>
+      <w:proofErr w:type="spellEnd"/>
+    </w:p>
+    <w:p>
+      <w:pPr>
+        <w:rPr>
+          <w:lang w:val="en-US"/>
+        </w:rPr>
+      </w:pPr>
+      <w:proofErr w:type="gramStart"/>
+      <w:r>
+        <w:rPr>
+          <w:lang w:val="en-US"/>
+        </w:rPr>
+        <w:t>files</w:t>
+      </w:r>
+      <w:proofErr w:type="gramEnd"/>
+      <w:r>
+        <w:rPr>
+          <w:lang w:val="en-US"/>
+        </w:rPr>
+        <w:t xml:space="preserve"> that have been added to the application.</w:t>
+      </w:r>
+    </w:p>
+    <w:p>
+      <w:pPr>
+        <w:rPr>
+          <w:lang w:val="en-US"/>
+        </w:rPr>
+      </w:pPr>
+      <w:r>
+        <w:rPr>
+          <w:lang w:val="en-US"/>
+        </w:rPr>
+        <w:t>3. Run pylupdate4 to update the .</w:t>
+      </w:r>
+      <w:proofErr w:type="spellStart"/>
+      <w:r>
+        <w:rPr>
+          <w:lang w:val="en-US"/>
+        </w:rPr>
+        <w:t>ts</w:t>
+      </w:r>
+      <w:proofErr w:type="spellEnd"/>
+      <w:r>
+        <w:rPr>
+          <w:lang w:val="en-US"/>
+        </w:rPr>
+        <w:t xml:space="preserve"> file with any new strings.</w:t>
+      </w:r>
+    </w:p>
+    <w:p>
+      <w:pPr>
+        <w:rPr>
+          <w:lang w:val="en-US"/>
+        </w:rPr>
+      </w:pPr>
+      <w:r>
+        <w:rPr>
+          <w:lang w:val="en-US"/>
+        </w:rPr>
+        <w:t>4. Ask the translator to translate any new strings in the .</w:t>
+      </w:r>
+      <w:proofErr w:type="spellStart"/>
+      <w:r>
+        <w:rPr>
+          <w:lang w:val="en-US"/>
+        </w:rPr>
+        <w:t>ts</w:t>
+      </w:r>
+      <w:proofErr w:type="spellEnd"/>
+      <w:r>
+        <w:rPr>
+          <w:lang w:val="en-US"/>
+        </w:rPr>
+        <w:t xml:space="preserve"> file.</w:t>
+      </w:r>
+    </w:p>
+    <w:p>
+      <w:pPr>
+        <w:rPr>
+          <w:lang w:val="en-US"/>
+        </w:rPr>
+      </w:pPr>
+      <w:r>
+        <w:rPr>
+          <w:lang w:val="en-US"/>
+        </w:rPr>
+        <w:t xml:space="preserve">5. Run </w:t>
+      </w:r>
+      <w:proofErr w:type="spellStart"/>
+      <w:r>
+        <w:rPr>
+          <w:lang w:val="en-US"/>
+        </w:rPr>
+        <w:t>lrelease</w:t>
+      </w:r>
+      <w:proofErr w:type="spellEnd"/>
+      <w:r>
+        <w:rPr>
+          <w:lang w:val="en-US"/>
+        </w:rPr>
+        <w:t xml:space="preserve"> to convert the .</w:t>
+      </w:r>
+      <w:proofErr w:type="spellStart"/>
+      <w:r>
+        <w:rPr>
+          <w:lang w:val="en-US"/>
+        </w:rPr>
+        <w:t>ts</w:t>
+      </w:r>
+      <w:proofErr w:type="spellEnd"/>
+      <w:r>
+        <w:rPr>
+          <w:lang w:val="en-US"/>
+        </w:rPr>
+        <w:t xml:space="preserve"> file to a .</w:t>
+      </w:r>
+      <w:proofErr w:type="spellStart"/>
+      <w:r>
+        <w:rPr>
+          <w:lang w:val="en-US"/>
+        </w:rPr>
+        <w:t>qm</w:t>
+      </w:r>
+      <w:proofErr w:type="spellEnd"/>
+      <w:r>
+        <w:rPr>
+          <w:lang w:val="en-US"/>
+        </w:rPr>
+        <w:t xml:space="preserve"> file.</w:t>
       </w:r>
     </w:p>
     <w:sectPr>
@@ -1748,7 +2518,7 @@
       <w:rPr>
         <w:noProof/>
       </w:rPr>
-      <w:t>3</w:t>
+      <w:t>4</w:t>
     </w:r>
     <w:r>
       <w:fldChar w:fldCharType="end"/>
@@ -4322,7 +5092,7 @@
 </file>
 
 <file path=customXml/itemProps3.xml><?xml version="1.0" encoding="utf-8"?>
-<ds:datastoreItem xmlns:ds="http://schemas.openxmlformats.org/officeDocument/2006/customXml" ds:itemID="{C2092FAA-BFC7-49D5-B466-31DCFFDF4B4A}">
+<ds:datastoreItem xmlns:ds="http://schemas.openxmlformats.org/officeDocument/2006/customXml" ds:itemID="{1EF332D8-06D8-47A3-B457-A218FABD0277}">
   <ds:schemaRefs>
     <ds:schemaRef ds:uri="http://schemas.openxmlformats.org/officeDocument/2006/bibliography"/>
   </ds:schemaRefs>

</xml_diff>